<commit_message>
final lines of codes to finish the registration system
</commit_message>
<xml_diff>
--- a/Advance Login System.docx
+++ b/Advance Login System.docx
@@ -28,16 +28,7 @@
           <w:sz w:val="28"/>
           <w:szCs w:val="28"/>
         </w:rPr>
-        <w:t>V1.0</w:t>
-      </w:r>
-      <w:r>
-        <w:rPr>
-          <w:b/>
-          <w:bCs/>
-          <w:sz w:val="28"/>
-          <w:szCs w:val="28"/>
-        </w:rPr>
-        <w:t xml:space="preserve"> </w:t>
+        <w:t xml:space="preserve">V1.0 </w:t>
       </w:r>
       <w:r>
         <w:rPr>
@@ -89,11 +80,12 @@
           </w:rPr>
           <w:id w:val="-1241333822"/>
           <w14:checkbox>
-            <w14:checked w14:val="0"/>
+            <w14:checked w14:val="1"/>
             <w14:checkedState w14:val="2612" w14:font="MS Gothic"/>
             <w14:uncheckedState w14:val="2610" w14:font="MS Gothic"/>
           </w14:checkbox>
         </w:sdtPr>
+        <w:sdtEndPr/>
         <w:sdtContent>
           <w:r>
             <w:rPr>
@@ -101,7 +93,7 @@
               <w:sz w:val="28"/>
               <w:szCs w:val="28"/>
             </w:rPr>
-            <w:t>☐</w:t>
+            <w:t>☒</w:t>
           </w:r>
         </w:sdtContent>
       </w:sdt>
@@ -235,6 +227,7 @@
             <w14:uncheckedState w14:val="2610" w14:font="MS Gothic"/>
           </w14:checkbox>
         </w:sdtPr>
+        <w:sdtEndPr/>
         <w:sdtContent>
           <w:r>
             <w:rPr>
@@ -251,17 +244,8 @@
           <w:sz w:val="24"/>
           <w:szCs w:val="24"/>
         </w:rPr>
-        <w:t xml:space="preserve"> </w:t>
-      </w:r>
-      <w:r>
-        <w:rPr>
-          <w:sz w:val="24"/>
-          <w:szCs w:val="24"/>
-        </w:rPr>
-        <w:t>Register a new user if needed</w:t>
-      </w:r>
-      <w:bookmarkStart w:id="0" w:name="_GoBack"/>
-      <w:bookmarkEnd w:id="0"/>
+        <w:t xml:space="preserve"> Register a new user if needed</w:t>
+      </w:r>
     </w:p>
     <w:p>
       <w:pPr>
@@ -329,6 +313,8 @@
         </w:rPr>
         <w:t>advance security</w:t>
       </w:r>
+      <w:bookmarkStart w:id="0" w:name="_GoBack"/>
+      <w:bookmarkEnd w:id="0"/>
     </w:p>
     <w:p>
       <w:pPr>
@@ -370,11 +356,12 @@
           </w:rPr>
           <w:id w:val="-778800473"/>
           <w14:checkbox>
-            <w14:checked w14:val="0"/>
+            <w14:checked w14:val="1"/>
             <w14:checkedState w14:val="2612" w14:font="MS Gothic"/>
             <w14:uncheckedState w14:val="2610" w14:font="MS Gothic"/>
           </w14:checkbox>
         </w:sdtPr>
+        <w:sdtEndPr/>
         <w:sdtContent>
           <w:r>
             <w:rPr>
@@ -382,7 +369,7 @@
               <w:sz w:val="28"/>
               <w:szCs w:val="28"/>
             </w:rPr>
-            <w:t>☐</w:t>
+            <w:t>☒</w:t>
           </w:r>
         </w:sdtContent>
       </w:sdt>
@@ -391,14 +378,7 @@
           <w:sz w:val="24"/>
           <w:szCs w:val="24"/>
         </w:rPr>
-        <w:t xml:space="preserve"> </w:t>
-      </w:r>
-      <w:r>
-        <w:rPr>
-          <w:sz w:val="24"/>
-          <w:szCs w:val="24"/>
-        </w:rPr>
-        <w:t>Login the user to the intended script</w:t>
+        <w:t xml:space="preserve"> Login the user to the intended script</w:t>
       </w:r>
     </w:p>
     <w:p>
@@ -493,6 +473,7 @@
             <w14:uncheckedState w14:val="2610" w14:font="MS Gothic"/>
           </w14:checkbox>
         </w:sdtPr>
+        <w:sdtEndPr/>
         <w:sdtContent>
           <w:r>
             <w:rPr>
@@ -509,14 +490,7 @@
           <w:sz w:val="24"/>
           <w:szCs w:val="24"/>
         </w:rPr>
-        <w:t xml:space="preserve"> </w:t>
-      </w:r>
-      <w:r>
-        <w:rPr>
-          <w:sz w:val="24"/>
-          <w:szCs w:val="24"/>
-        </w:rPr>
-        <w:t>Forget password functionality</w:t>
+        <w:t xml:space="preserve"> Forget password functionality</w:t>
       </w:r>
     </w:p>
     <w:p>
@@ -604,6 +578,7 @@
             <w14:uncheckedState w14:val="2610" w14:font="MS Gothic"/>
           </w14:checkbox>
         </w:sdtPr>
+        <w:sdtEndPr/>
         <w:sdtContent>
           <w:r>
             <w:rPr>
@@ -620,14 +595,7 @@
           <w:sz w:val="24"/>
           <w:szCs w:val="24"/>
         </w:rPr>
-        <w:t xml:space="preserve"> </w:t>
-      </w:r>
-      <w:r>
-        <w:rPr>
-          <w:sz w:val="24"/>
-          <w:szCs w:val="24"/>
-        </w:rPr>
-        <w:t>Custom user levels and admins</w:t>
+        <w:t xml:space="preserve"> Custom user levels and admins</w:t>
       </w:r>
     </w:p>
     <w:p>
@@ -695,6 +663,7 @@
             <w14:uncheckedState w14:val="2610" w14:font="MS Gothic"/>
           </w14:checkbox>
         </w:sdtPr>
+        <w:sdtEndPr/>
         <w:sdtContent>
           <w:r>
             <w:rPr>
@@ -711,14 +680,7 @@
           <w:sz w:val="24"/>
           <w:szCs w:val="24"/>
         </w:rPr>
-        <w:t xml:space="preserve"> </w:t>
-      </w:r>
-      <w:r>
-        <w:rPr>
-          <w:sz w:val="24"/>
-          <w:szCs w:val="24"/>
-        </w:rPr>
-        <w:t>Session managers and online counters for analytics</w:t>
+        <w:t xml:space="preserve"> Session managers and online counters for analytics</w:t>
       </w:r>
     </w:p>
     <w:p>
@@ -840,6 +802,7 @@
             <w14:uncheckedState w14:val="2610" w14:font="MS Gothic"/>
           </w14:checkbox>
         </w:sdtPr>
+        <w:sdtEndPr/>
         <w:sdtContent>
           <w:r>
             <w:rPr>
@@ -856,14 +819,7 @@
           <w:sz w:val="24"/>
           <w:szCs w:val="24"/>
         </w:rPr>
-        <w:t xml:space="preserve"> </w:t>
-      </w:r>
-      <w:r>
-        <w:rPr>
-          <w:sz w:val="24"/>
-          <w:szCs w:val="24"/>
-        </w:rPr>
-        <w:t>Users profile editors</w:t>
+        <w:t xml:space="preserve"> Users profile editors</w:t>
       </w:r>
     </w:p>
     <w:p>

</xml_diff>